<commit_message>
Fix: Suchfeld fängt leere Rückgabe ab.
</commit_message>
<xml_diff>
--- a/PROJECT/SRS/TINF21C_SRS_Team_1_v1.0.docx
+++ b/PROJECT/SRS/TINF21C_SRS_Team_1_v1.0.docx
@@ -121,6 +121,7 @@
           <w:i/>
           <w:sz w:val="32"/>
           <w:szCs w:val="32"/>
+          <w:lang w:val="de-DE"/>
         </w:rPr>
       </w:pPr>
       <w:r>
@@ -130,6 +131,7 @@
           <w:i/>
           <w:sz w:val="32"/>
           <w:szCs w:val="32"/>
+          <w:lang w:val="de-DE"/>
         </w:rPr>
         <w:t>Customer</w:t>
       </w:r>
@@ -141,6 +143,7 @@
           <w:rFonts w:asciiTheme="majorHAnsi" w:hAnsiTheme="majorHAnsi" w:cstheme="majorHAnsi"/>
           <w:sz w:val="24"/>
           <w:szCs w:val="24"/>
+          <w:lang w:val="de-DE"/>
         </w:rPr>
       </w:pPr>
       <w:r>
@@ -149,6 +152,7 @@
           <w:i/>
           <w:sz w:val="24"/>
           <w:szCs w:val="24"/>
+          <w:lang w:val="de-DE"/>
         </w:rPr>
         <w:tab/>
       </w:r>
@@ -157,6 +161,7 @@
           <w:rFonts w:asciiTheme="majorHAnsi" w:hAnsiTheme="majorHAnsi" w:cstheme="majorHAnsi"/>
           <w:sz w:val="24"/>
           <w:szCs w:val="24"/>
+          <w:lang w:val="de-DE"/>
         </w:rPr>
         <w:t>Markus Rentschler, Christian Holder</w:t>
       </w:r>
@@ -168,6 +173,7 @@
           <w:rFonts w:asciiTheme="majorHAnsi" w:hAnsiTheme="majorHAnsi" w:cstheme="majorHAnsi"/>
           <w:sz w:val="24"/>
           <w:szCs w:val="24"/>
+          <w:lang w:val="de-DE"/>
         </w:rPr>
       </w:pPr>
       <w:r>
@@ -175,26 +181,10 @@
           <w:rFonts w:asciiTheme="majorHAnsi" w:hAnsiTheme="majorHAnsi" w:cstheme="majorHAnsi"/>
           <w:sz w:val="24"/>
           <w:szCs w:val="24"/>
+          <w:lang w:val="de-DE"/>
         </w:rPr>
         <w:tab/>
-      </w:r>
-      <w:proofErr w:type="spellStart"/>
-      <w:r>
-        <w:rPr>
-          <w:rFonts w:asciiTheme="majorHAnsi" w:hAnsiTheme="majorHAnsi" w:cstheme="majorHAnsi"/>
-          <w:sz w:val="24"/>
-          <w:szCs w:val="24"/>
-        </w:rPr>
-        <w:t>Rothebühlplatz</w:t>
-      </w:r>
-      <w:proofErr w:type="spellEnd"/>
-      <w:r>
-        <w:rPr>
-          <w:rFonts w:asciiTheme="majorHAnsi" w:hAnsiTheme="majorHAnsi" w:cstheme="majorHAnsi"/>
-          <w:sz w:val="24"/>
-          <w:szCs w:val="24"/>
-        </w:rPr>
-        <w:t xml:space="preserve"> 41, 70178 Stuttgart</w:t>
+        <w:t>Rothebühlplatz 41, 70178 Stuttgart</w:t>
       </w:r>
     </w:p>
     <w:p>
@@ -252,25 +242,7 @@
           <w:sz w:val="24"/>
           <w:szCs w:val="24"/>
         </w:rPr>
-        <w:t xml:space="preserve">Product Manager: Martin </w:t>
-      </w:r>
-      <w:proofErr w:type="spellStart"/>
-      <w:r>
-        <w:rPr>
-          <w:rFonts w:asciiTheme="majorHAnsi" w:hAnsiTheme="majorHAnsi" w:cstheme="majorHAnsi"/>
-          <w:sz w:val="24"/>
-          <w:szCs w:val="24"/>
-        </w:rPr>
-        <w:t>Rittmann</w:t>
-      </w:r>
-      <w:proofErr w:type="spellEnd"/>
-      <w:r>
-        <w:rPr>
-          <w:rFonts w:asciiTheme="majorHAnsi" w:hAnsiTheme="majorHAnsi" w:cstheme="majorHAnsi"/>
-          <w:sz w:val="24"/>
-          <w:szCs w:val="24"/>
-        </w:rPr>
-        <w:t xml:space="preserve"> (inf21157@lehre.dhbw-stuttgart.de)</w:t>
+        <w:t>Product Manager: Martin Rittmann (inf21157@lehre.dhbw-stuttgart.de)</w:t>
       </w:r>
     </w:p>
     <w:p>
@@ -300,6 +272,7 @@
           <w:sz w:val="27"/>
           <w:szCs w:val="27"/>
           <w:shd w:val="clear" w:color="auto" w:fill="FFFFFF"/>
+          <w:lang w:val="de-DE"/>
         </w:rPr>
       </w:pPr>
       <w:r>
@@ -307,26 +280,9 @@
           <w:rFonts w:asciiTheme="majorHAnsi" w:hAnsiTheme="majorHAnsi" w:cstheme="majorHAnsi"/>
           <w:sz w:val="24"/>
           <w:szCs w:val="24"/>
-        </w:rPr>
-        <w:t xml:space="preserve">Test-Manager: Anja </w:t>
-      </w:r>
-      <w:proofErr w:type="spellStart"/>
-      <w:r>
-        <w:rPr>
-          <w:rFonts w:asciiTheme="majorHAnsi" w:hAnsiTheme="majorHAnsi" w:cstheme="majorHAnsi"/>
-          <w:sz w:val="24"/>
-          <w:szCs w:val="24"/>
-        </w:rPr>
-        <w:t>Niedermeier</w:t>
-      </w:r>
-      <w:proofErr w:type="spellEnd"/>
-      <w:r>
-        <w:rPr>
-          <w:rFonts w:asciiTheme="majorHAnsi" w:hAnsiTheme="majorHAnsi" w:cstheme="majorHAnsi"/>
-          <w:sz w:val="24"/>
-          <w:szCs w:val="24"/>
-        </w:rPr>
-        <w:t xml:space="preserve"> (inf21097@lehre.dhbw-stuttgart.de)</w:t>
+          <w:lang w:val="de-DE"/>
+        </w:rPr>
+        <w:t>Test-Manager: Anja Niedermeier (inf21097@lehre.dhbw-stuttgart.de)</w:t>
       </w:r>
     </w:p>
     <w:p>
@@ -345,6 +301,7 @@
           <w:sz w:val="27"/>
           <w:szCs w:val="27"/>
           <w:shd w:val="clear" w:color="auto" w:fill="FFFFFF"/>
+          <w:lang w:val="de-DE"/>
         </w:rPr>
         <w:tab/>
       </w:r>
@@ -381,25 +338,7 @@
           <w:sz w:val="24"/>
           <w:szCs w:val="24"/>
         </w:rPr>
-        <w:t xml:space="preserve">Technical </w:t>
-      </w:r>
-      <w:proofErr w:type="spellStart"/>
-      <w:r>
-        <w:rPr>
-          <w:rFonts w:asciiTheme="majorHAnsi" w:hAnsiTheme="majorHAnsi" w:cstheme="majorHAnsi"/>
-          <w:sz w:val="24"/>
-          <w:szCs w:val="24"/>
-        </w:rPr>
-        <w:t>documentor</w:t>
-      </w:r>
-      <w:proofErr w:type="spellEnd"/>
-      <w:r>
-        <w:rPr>
-          <w:rFonts w:asciiTheme="majorHAnsi" w:hAnsiTheme="majorHAnsi" w:cstheme="majorHAnsi"/>
-          <w:sz w:val="24"/>
-          <w:szCs w:val="24"/>
-        </w:rPr>
-        <w:t>: Tom Engelmann (inf21010@lehre.dhbw-stuttgart.de)</w:t>
+        <w:t>Technical documentor: Tom Engelmann (inf21010@lehre.dhbw-stuttgart.de)</w:t>
       </w:r>
     </w:p>
     <w:p>
@@ -437,7 +376,7 @@
     </w:p>
     <w:tbl>
       <w:tblPr>
-        <w:tblStyle w:val="TableGrid"/>
+        <w:tblStyle w:val="Tabellenraster"/>
         <w:tblW w:w="9493" w:type="dxa"/>
         <w:tblLook w:val="04A0" w:firstRow="1" w:lastRow="0" w:firstColumn="1" w:lastColumn="0" w:noHBand="0" w:noVBand="1"/>
       </w:tblPr>
@@ -606,15 +545,93 @@
             <w:pPr>
               <w:rPr>
                 <w:rFonts w:asciiTheme="majorHAnsi" w:hAnsiTheme="majorHAnsi" w:cstheme="majorHAnsi"/>
-                <w:color w:val="FF0000"/>
               </w:rPr>
             </w:pPr>
             <w:r>
+              <w:rPr>
+                <w:rFonts w:asciiTheme="majorHAnsi" w:hAnsiTheme="majorHAnsi" w:cstheme="majorHAnsi"/>
+              </w:rPr>
+              <w:t>Severin Helms</w:t>
+            </w:r>
+          </w:p>
+        </w:tc>
+        <w:tc>
+          <w:tcPr>
+            <w:tcW w:w="4962" w:type="dxa"/>
+            <w:shd w:val="clear" w:color="auto" w:fill="F7F7FF"/>
+          </w:tcPr>
+          <w:p>
+            <w:pPr>
               <w:rPr>
                 <w:rFonts w:asciiTheme="majorHAnsi" w:hAnsiTheme="majorHAnsi" w:cstheme="majorHAnsi"/>
                 <w:color w:val="FF0000"/>
               </w:rPr>
-              <w:t>-</w:t>
+            </w:pPr>
+            <w:r>
+              <w:rPr>
+                <w:rFonts w:asciiTheme="majorHAnsi" w:hAnsiTheme="majorHAnsi" w:cstheme="majorHAnsi"/>
+              </w:rPr>
+              <w:t>Created Document, added structure</w:t>
+            </w:r>
+          </w:p>
+        </w:tc>
+      </w:tr>
+      <w:tr>
+        <w:tc>
+          <w:tcPr>
+            <w:tcW w:w="1166" w:type="dxa"/>
+            <w:shd w:val="clear" w:color="auto" w:fill="F7F7FF"/>
+          </w:tcPr>
+          <w:p>
+            <w:pPr>
+              <w:jc w:val="center"/>
+              <w:rPr>
+                <w:rFonts w:asciiTheme="majorHAnsi" w:hAnsiTheme="majorHAnsi" w:cstheme="majorHAnsi"/>
+              </w:rPr>
+            </w:pPr>
+            <w:r>
+              <w:rPr>
+                <w:rFonts w:asciiTheme="majorHAnsi" w:hAnsiTheme="majorHAnsi" w:cstheme="majorHAnsi"/>
+              </w:rPr>
+              <w:t>0.2</w:t>
+            </w:r>
+          </w:p>
+        </w:tc>
+        <w:tc>
+          <w:tcPr>
+            <w:tcW w:w="1419" w:type="dxa"/>
+            <w:shd w:val="clear" w:color="auto" w:fill="F7F7FF"/>
+          </w:tcPr>
+          <w:p>
+            <w:pPr>
+              <w:rPr>
+                <w:rFonts w:asciiTheme="majorHAnsi" w:hAnsiTheme="majorHAnsi" w:cstheme="majorHAnsi"/>
+              </w:rPr>
+            </w:pPr>
+            <w:r>
+              <w:rPr>
+                <w:rFonts w:asciiTheme="majorHAnsi" w:hAnsiTheme="majorHAnsi" w:cstheme="majorHAnsi"/>
+              </w:rPr>
+              <w:t>04.11.2022</w:t>
+            </w:r>
+          </w:p>
+        </w:tc>
+        <w:tc>
+          <w:tcPr>
+            <w:tcW w:w="1946" w:type="dxa"/>
+            <w:shd w:val="clear" w:color="auto" w:fill="F7F7FF"/>
+          </w:tcPr>
+          <w:p>
+            <w:pPr>
+              <w:rPr>
+                <w:rFonts w:asciiTheme="majorHAnsi" w:hAnsiTheme="majorHAnsi" w:cstheme="majorHAnsi"/>
+              </w:rPr>
+            </w:pPr>
+            <w:r>
+              <w:rPr>
+                <w:rFonts w:asciiTheme="majorHAnsi" w:hAnsiTheme="majorHAnsi" w:cstheme="majorHAnsi"/>
+              </w:rPr>
+              <w:t>Severin Helms</w:t>
             </w:r>
           </w:p>
         </w:tc>
@@ -627,14 +644,13 @@
             <w:pPr>
               <w:rPr>
                 <w:rFonts w:asciiTheme="majorHAnsi" w:hAnsiTheme="majorHAnsi" w:cstheme="majorHAnsi"/>
-                <w:color w:val="FF0000"/>
               </w:rPr>
             </w:pPr>
             <w:r>
               <w:rPr>
                 <w:rFonts w:asciiTheme="majorHAnsi" w:hAnsiTheme="majorHAnsi" w:cstheme="majorHAnsi"/>
               </w:rPr>
-              <w:t>Created Document, added structure</w:t>
+              <w:t>Product requirements added</w:t>
             </w:r>
           </w:p>
         </w:tc>
@@ -656,7 +672,7 @@
               <w:rPr>
                 <w:rFonts w:asciiTheme="majorHAnsi" w:hAnsiTheme="majorHAnsi" w:cstheme="majorHAnsi"/>
               </w:rPr>
-              <w:t>0.2</w:t>
+              <w:t>0.3</w:t>
             </w:r>
           </w:p>
         </w:tc>
@@ -675,7 +691,13 @@
               <w:rPr>
                 <w:rFonts w:asciiTheme="majorHAnsi" w:hAnsiTheme="majorHAnsi" w:cstheme="majorHAnsi"/>
               </w:rPr>
-              <w:t>04.11.2022</w:t>
+              <w:t>06.</w:t>
+            </w:r>
+            <w:r>
+              <w:rPr>
+                <w:rFonts w:asciiTheme="majorHAnsi" w:hAnsiTheme="majorHAnsi" w:cstheme="majorHAnsi"/>
+              </w:rPr>
+              <w:t>11.2022</w:t>
             </w:r>
           </w:p>
         </w:tc>
@@ -688,101 +710,13 @@
             <w:pPr>
               <w:rPr>
                 <w:rFonts w:asciiTheme="majorHAnsi" w:hAnsiTheme="majorHAnsi" w:cstheme="majorHAnsi"/>
-                <w:color w:val="FF0000"/>
               </w:rPr>
             </w:pPr>
             <w:r>
               <w:rPr>
                 <w:rFonts w:asciiTheme="majorHAnsi" w:hAnsiTheme="majorHAnsi" w:cstheme="majorHAnsi"/>
-                <w:color w:val="FF0000"/>
-              </w:rPr>
-              <w:t>-</w:t>
-            </w:r>
-          </w:p>
-        </w:tc>
-        <w:tc>
-          <w:tcPr>
-            <w:tcW w:w="4962" w:type="dxa"/>
-            <w:shd w:val="clear" w:color="auto" w:fill="F7F7FF"/>
-          </w:tcPr>
-          <w:p>
-            <w:pPr>
-              <w:rPr>
-                <w:rFonts w:asciiTheme="majorHAnsi" w:hAnsiTheme="majorHAnsi" w:cstheme="majorHAnsi"/>
-              </w:rPr>
-            </w:pPr>
-            <w:r>
-              <w:rPr>
-                <w:rFonts w:asciiTheme="majorHAnsi" w:hAnsiTheme="majorHAnsi" w:cstheme="majorHAnsi"/>
-              </w:rPr>
-              <w:t>Product requirements added</w:t>
-            </w:r>
-          </w:p>
-        </w:tc>
-      </w:tr>
-      <w:tr>
-        <w:tc>
-          <w:tcPr>
-            <w:tcW w:w="1166" w:type="dxa"/>
-            <w:shd w:val="clear" w:color="auto" w:fill="F7F7FF"/>
-          </w:tcPr>
-          <w:p>
-            <w:pPr>
-              <w:jc w:val="center"/>
-              <w:rPr>
-                <w:rFonts w:asciiTheme="majorHAnsi" w:hAnsiTheme="majorHAnsi" w:cstheme="majorHAnsi"/>
-              </w:rPr>
-            </w:pPr>
-            <w:r>
-              <w:rPr>
-                <w:rFonts w:asciiTheme="majorHAnsi" w:hAnsiTheme="majorHAnsi" w:cstheme="majorHAnsi"/>
-              </w:rPr>
-              <w:t>0.3</w:t>
-            </w:r>
-          </w:p>
-        </w:tc>
-        <w:tc>
-          <w:tcPr>
-            <w:tcW w:w="1419" w:type="dxa"/>
-            <w:shd w:val="clear" w:color="auto" w:fill="F7F7FF"/>
-          </w:tcPr>
-          <w:p>
-            <w:pPr>
-              <w:rPr>
-                <w:rFonts w:asciiTheme="majorHAnsi" w:hAnsiTheme="majorHAnsi" w:cstheme="majorHAnsi"/>
-              </w:rPr>
-            </w:pPr>
-            <w:r>
-              <w:rPr>
-                <w:rFonts w:asciiTheme="majorHAnsi" w:hAnsiTheme="majorHAnsi" w:cstheme="majorHAnsi"/>
-              </w:rPr>
-              <w:t>06.</w:t>
-            </w:r>
-            <w:r>
-              <w:rPr>
-                <w:rFonts w:asciiTheme="majorHAnsi" w:hAnsiTheme="majorHAnsi" w:cstheme="majorHAnsi"/>
-              </w:rPr>
-              <w:t>11.2022</w:t>
-            </w:r>
-          </w:p>
-        </w:tc>
-        <w:tc>
-          <w:tcPr>
-            <w:tcW w:w="1946" w:type="dxa"/>
-            <w:shd w:val="clear" w:color="auto" w:fill="F7F7FF"/>
-          </w:tcPr>
-          <w:p>
-            <w:pPr>
-              <w:rPr>
-                <w:rFonts w:asciiTheme="majorHAnsi" w:hAnsiTheme="majorHAnsi" w:cstheme="majorHAnsi"/>
-              </w:rPr>
-            </w:pPr>
-            <w:r>
-              <w:rPr>
-                <w:rFonts w:asciiTheme="majorHAnsi" w:hAnsiTheme="majorHAnsi" w:cstheme="majorHAnsi"/>
-                <w:color w:val="FF0000"/>
-              </w:rPr>
-              <w:t>-</w:t>
+              </w:rPr>
+              <w:t>Severin Helms</w:t>
             </w:r>
           </w:p>
         </w:tc>
@@ -869,7 +803,7 @@
     </w:p>
     <w:p>
       <w:pPr>
-        <w:pStyle w:val="TOCHeading"/>
+        <w:pStyle w:val="Inhaltsverzeichnisberschrift"/>
       </w:pPr>
     </w:p>
     <w:p>
@@ -911,6 +845,7 @@
           <w:szCs w:val="27"/>
           <w:lang w:eastAsia="de-DE"/>
         </w:rPr>
+        <w:lastRenderedPageBreak/>
         <w:t>Software Requirements Specification</w:t>
       </w:r>
     </w:p>
@@ -934,418 +869,105 @@
           <w:rFonts w:ascii="Arial" w:eastAsia="Times New Roman" w:hAnsi="Arial" w:cs="Arial"/>
           <w:sz w:val="27"/>
           <w:szCs w:val="27"/>
-          <w:lang w:eastAsia="de-DE"/>
-        </w:rPr>
-      </w:pPr>
-      <w:proofErr w:type="spellStart"/>
+          <w:lang w:val="de-DE" w:eastAsia="de-DE"/>
+        </w:rPr>
+      </w:pPr>
       <w:r>
         <w:rPr>
           <w:rFonts w:ascii="Arial" w:eastAsia="Times New Roman" w:hAnsi="Arial" w:cs="Arial"/>
           <w:sz w:val="27"/>
           <w:szCs w:val="27"/>
-          <w:lang w:eastAsia="de-DE"/>
-        </w:rPr>
-        <w:t>Zweck</w:t>
-      </w:r>
-      <w:proofErr w:type="spellEnd"/>
+          <w:lang w:val="de-DE" w:eastAsia="de-DE"/>
+        </w:rPr>
+        <w:t>Zweck: Beschreibt den Produktumfang und fixiert das Feature-Set aus Black-Box-Sicht.</w:t>
+      </w:r>
+      <w:r>
+        <w:rPr>
+          <w:rFonts w:ascii="Times New Roman" w:eastAsia="Times New Roman" w:hAnsi="Times New Roman" w:cs="Times New Roman"/>
+          <w:sz w:val="24"/>
+          <w:szCs w:val="24"/>
+          <w:lang w:val="de-DE" w:eastAsia="de-DE"/>
+        </w:rPr>
+        <w:br/>
+      </w:r>
       <w:r>
         <w:rPr>
           <w:rFonts w:ascii="Arial" w:eastAsia="Times New Roman" w:hAnsi="Arial" w:cs="Arial"/>
           <w:sz w:val="27"/>
           <w:szCs w:val="27"/>
-          <w:lang w:eastAsia="de-DE"/>
-        </w:rPr>
-        <w:t xml:space="preserve">: </w:t>
-      </w:r>
-      <w:proofErr w:type="spellStart"/>
+          <w:lang w:val="de-DE" w:eastAsia="de-DE"/>
+        </w:rPr>
+        <w:t>10 -15 Seiten</w:t>
+      </w:r>
+      <w:r>
+        <w:rPr>
+          <w:rFonts w:ascii="Times New Roman" w:eastAsia="Times New Roman" w:hAnsi="Times New Roman" w:cs="Times New Roman"/>
+          <w:sz w:val="24"/>
+          <w:szCs w:val="24"/>
+          <w:lang w:val="de-DE" w:eastAsia="de-DE"/>
+        </w:rPr>
+        <w:br/>
+      </w:r>
       <w:r>
         <w:rPr>
           <w:rFonts w:ascii="Arial" w:eastAsia="Times New Roman" w:hAnsi="Arial" w:cs="Arial"/>
           <w:sz w:val="27"/>
           <w:szCs w:val="27"/>
-          <w:lang w:eastAsia="de-DE"/>
-        </w:rPr>
-        <w:t>Beschreibt</w:t>
-      </w:r>
-      <w:proofErr w:type="spellEnd"/>
+          <w:lang w:val="de-DE" w:eastAsia="de-DE"/>
+        </w:rPr>
+        <w:t>Vorlage: Ja</w:t>
+      </w:r>
+      <w:r>
+        <w:rPr>
+          <w:rFonts w:ascii="Times New Roman" w:eastAsia="Times New Roman" w:hAnsi="Times New Roman" w:cs="Times New Roman"/>
+          <w:sz w:val="24"/>
+          <w:szCs w:val="24"/>
+          <w:lang w:val="de-DE" w:eastAsia="de-DE"/>
+        </w:rPr>
+        <w:br/>
+      </w:r>
       <w:r>
         <w:rPr>
           <w:rFonts w:ascii="Arial" w:eastAsia="Times New Roman" w:hAnsi="Arial" w:cs="Arial"/>
           <w:sz w:val="27"/>
           <w:szCs w:val="27"/>
-          <w:lang w:eastAsia="de-DE"/>
-        </w:rPr>
-        <w:t xml:space="preserve"> den </w:t>
-      </w:r>
-      <w:proofErr w:type="spellStart"/>
+          <w:lang w:val="de-DE" w:eastAsia="de-DE"/>
+        </w:rPr>
+        <w:t>Methoden: Trackbare strukturierte Anforderungen, klar formuliert (Schablone),</w:t>
+      </w:r>
+      <w:r>
+        <w:rPr>
+          <w:rFonts w:ascii="Times New Roman" w:eastAsia="Times New Roman" w:hAnsi="Times New Roman" w:cs="Times New Roman"/>
+          <w:sz w:val="24"/>
+          <w:szCs w:val="24"/>
+          <w:lang w:val="de-DE" w:eastAsia="de-DE"/>
+        </w:rPr>
+        <w:br/>
+      </w:r>
       <w:r>
         <w:rPr>
           <w:rFonts w:ascii="Arial" w:eastAsia="Times New Roman" w:hAnsi="Arial" w:cs="Arial"/>
           <w:sz w:val="27"/>
           <w:szCs w:val="27"/>
-          <w:lang w:eastAsia="de-DE"/>
-        </w:rPr>
-        <w:t>Produktumfang</w:t>
-      </w:r>
-      <w:proofErr w:type="spellEnd"/>
+          <w:lang w:val="de-DE" w:eastAsia="de-DE"/>
+        </w:rPr>
+        <w:t>Skizzen der Oberfläche, Prototypen, Use Cases mit Ablaufdiagrammen,</w:t>
+      </w:r>
+      <w:r>
+        <w:rPr>
+          <w:rFonts w:ascii="Times New Roman" w:eastAsia="Times New Roman" w:hAnsi="Times New Roman" w:cs="Times New Roman"/>
+          <w:sz w:val="24"/>
+          <w:szCs w:val="24"/>
+          <w:lang w:val="de-DE" w:eastAsia="de-DE"/>
+        </w:rPr>
+        <w:br/>
+      </w:r>
       <w:r>
         <w:rPr>
           <w:rFonts w:ascii="Arial" w:eastAsia="Times New Roman" w:hAnsi="Arial" w:cs="Arial"/>
           <w:sz w:val="27"/>
           <w:szCs w:val="27"/>
-          <w:lang w:eastAsia="de-DE"/>
-        </w:rPr>
-        <w:t xml:space="preserve"> und </w:t>
-      </w:r>
-      <w:proofErr w:type="spellStart"/>
-      <w:r>
-        <w:rPr>
-          <w:rFonts w:ascii="Arial" w:eastAsia="Times New Roman" w:hAnsi="Arial" w:cs="Arial"/>
-          <w:sz w:val="27"/>
-          <w:szCs w:val="27"/>
-          <w:lang w:eastAsia="de-DE"/>
-        </w:rPr>
-        <w:t>fixiert</w:t>
-      </w:r>
-      <w:proofErr w:type="spellEnd"/>
-      <w:r>
-        <w:rPr>
-          <w:rFonts w:ascii="Arial" w:eastAsia="Times New Roman" w:hAnsi="Arial" w:cs="Arial"/>
-          <w:sz w:val="27"/>
-          <w:szCs w:val="27"/>
-          <w:lang w:eastAsia="de-DE"/>
-        </w:rPr>
-        <w:t xml:space="preserve"> das Feature-Set </w:t>
-      </w:r>
-      <w:proofErr w:type="spellStart"/>
-      <w:r>
-        <w:rPr>
-          <w:rFonts w:ascii="Arial" w:eastAsia="Times New Roman" w:hAnsi="Arial" w:cs="Arial"/>
-          <w:sz w:val="27"/>
-          <w:szCs w:val="27"/>
-          <w:lang w:eastAsia="de-DE"/>
-        </w:rPr>
-        <w:t>aus</w:t>
-      </w:r>
-      <w:proofErr w:type="spellEnd"/>
-      <w:r>
-        <w:rPr>
-          <w:rFonts w:ascii="Arial" w:eastAsia="Times New Roman" w:hAnsi="Arial" w:cs="Arial"/>
-          <w:sz w:val="27"/>
-          <w:szCs w:val="27"/>
-          <w:lang w:eastAsia="de-DE"/>
-        </w:rPr>
-        <w:t xml:space="preserve"> Black-Box-Sicht.</w:t>
-      </w:r>
-      <w:r>
-        <w:rPr>
-          <w:rFonts w:ascii="Times New Roman" w:eastAsia="Times New Roman" w:hAnsi="Times New Roman" w:cs="Times New Roman"/>
-          <w:sz w:val="24"/>
-          <w:szCs w:val="24"/>
-          <w:lang w:eastAsia="de-DE"/>
-        </w:rPr>
-        <w:br/>
-      </w:r>
-      <w:r>
-        <w:rPr>
-          <w:rFonts w:ascii="Arial" w:eastAsia="Times New Roman" w:hAnsi="Arial" w:cs="Arial"/>
-          <w:sz w:val="27"/>
-          <w:szCs w:val="27"/>
-          <w:lang w:eastAsia="de-DE"/>
-        </w:rPr>
-        <w:t>10 -15 Seiten</w:t>
-      </w:r>
-      <w:r>
-        <w:rPr>
-          <w:rFonts w:ascii="Times New Roman" w:eastAsia="Times New Roman" w:hAnsi="Times New Roman" w:cs="Times New Roman"/>
-          <w:sz w:val="24"/>
-          <w:szCs w:val="24"/>
-          <w:lang w:eastAsia="de-DE"/>
-        </w:rPr>
-        <w:br/>
-      </w:r>
-      <w:r>
-        <w:rPr>
-          <w:rFonts w:ascii="Arial" w:eastAsia="Times New Roman" w:hAnsi="Arial" w:cs="Arial"/>
-          <w:sz w:val="27"/>
-          <w:szCs w:val="27"/>
-          <w:lang w:eastAsia="de-DE"/>
-        </w:rPr>
-        <w:t>Vorlage: Ja</w:t>
-      </w:r>
-      <w:r>
-        <w:rPr>
-          <w:rFonts w:ascii="Times New Roman" w:eastAsia="Times New Roman" w:hAnsi="Times New Roman" w:cs="Times New Roman"/>
-          <w:sz w:val="24"/>
-          <w:szCs w:val="24"/>
-          <w:lang w:eastAsia="de-DE"/>
-        </w:rPr>
-        <w:br/>
-      </w:r>
-      <w:proofErr w:type="spellStart"/>
-      <w:r>
-        <w:rPr>
-          <w:rFonts w:ascii="Arial" w:eastAsia="Times New Roman" w:hAnsi="Arial" w:cs="Arial"/>
-          <w:sz w:val="27"/>
-          <w:szCs w:val="27"/>
-          <w:lang w:eastAsia="de-DE"/>
-        </w:rPr>
-        <w:t>Methoden</w:t>
-      </w:r>
-      <w:proofErr w:type="spellEnd"/>
-      <w:r>
-        <w:rPr>
-          <w:rFonts w:ascii="Arial" w:eastAsia="Times New Roman" w:hAnsi="Arial" w:cs="Arial"/>
-          <w:sz w:val="27"/>
-          <w:szCs w:val="27"/>
-          <w:lang w:eastAsia="de-DE"/>
-        </w:rPr>
-        <w:t xml:space="preserve">: </w:t>
-      </w:r>
-      <w:proofErr w:type="spellStart"/>
-      <w:r>
-        <w:rPr>
-          <w:rFonts w:ascii="Arial" w:eastAsia="Times New Roman" w:hAnsi="Arial" w:cs="Arial"/>
-          <w:sz w:val="27"/>
-          <w:szCs w:val="27"/>
-          <w:lang w:eastAsia="de-DE"/>
-        </w:rPr>
-        <w:t>Trackbare</w:t>
-      </w:r>
-      <w:proofErr w:type="spellEnd"/>
-      <w:r>
-        <w:rPr>
-          <w:rFonts w:ascii="Arial" w:eastAsia="Times New Roman" w:hAnsi="Arial" w:cs="Arial"/>
-          <w:sz w:val="27"/>
-          <w:szCs w:val="27"/>
-          <w:lang w:eastAsia="de-DE"/>
-        </w:rPr>
-        <w:t xml:space="preserve"> </w:t>
-      </w:r>
-      <w:proofErr w:type="spellStart"/>
-      <w:r>
-        <w:rPr>
-          <w:rFonts w:ascii="Arial" w:eastAsia="Times New Roman" w:hAnsi="Arial" w:cs="Arial"/>
-          <w:sz w:val="27"/>
-          <w:szCs w:val="27"/>
-          <w:lang w:eastAsia="de-DE"/>
-        </w:rPr>
-        <w:t>strukturierte</w:t>
-      </w:r>
-      <w:proofErr w:type="spellEnd"/>
-      <w:r>
-        <w:rPr>
-          <w:rFonts w:ascii="Arial" w:eastAsia="Times New Roman" w:hAnsi="Arial" w:cs="Arial"/>
-          <w:sz w:val="27"/>
-          <w:szCs w:val="27"/>
-          <w:lang w:eastAsia="de-DE"/>
-        </w:rPr>
-        <w:t xml:space="preserve"> </w:t>
-      </w:r>
-      <w:proofErr w:type="spellStart"/>
-      <w:r>
-        <w:rPr>
-          <w:rFonts w:ascii="Arial" w:eastAsia="Times New Roman" w:hAnsi="Arial" w:cs="Arial"/>
-          <w:sz w:val="27"/>
-          <w:szCs w:val="27"/>
-          <w:lang w:eastAsia="de-DE"/>
-        </w:rPr>
-        <w:t>Anforderungen</w:t>
-      </w:r>
-      <w:proofErr w:type="spellEnd"/>
-      <w:r>
-        <w:rPr>
-          <w:rFonts w:ascii="Arial" w:eastAsia="Times New Roman" w:hAnsi="Arial" w:cs="Arial"/>
-          <w:sz w:val="27"/>
-          <w:szCs w:val="27"/>
-          <w:lang w:eastAsia="de-DE"/>
-        </w:rPr>
-        <w:t xml:space="preserve">, </w:t>
-      </w:r>
-      <w:proofErr w:type="spellStart"/>
-      <w:r>
-        <w:rPr>
-          <w:rFonts w:ascii="Arial" w:eastAsia="Times New Roman" w:hAnsi="Arial" w:cs="Arial"/>
-          <w:sz w:val="27"/>
-          <w:szCs w:val="27"/>
-          <w:lang w:eastAsia="de-DE"/>
-        </w:rPr>
-        <w:t>klar</w:t>
-      </w:r>
-      <w:proofErr w:type="spellEnd"/>
-      <w:r>
-        <w:rPr>
-          <w:rFonts w:ascii="Arial" w:eastAsia="Times New Roman" w:hAnsi="Arial" w:cs="Arial"/>
-          <w:sz w:val="27"/>
-          <w:szCs w:val="27"/>
-          <w:lang w:eastAsia="de-DE"/>
-        </w:rPr>
-        <w:t xml:space="preserve"> </w:t>
-      </w:r>
-      <w:proofErr w:type="spellStart"/>
-      <w:r>
-        <w:rPr>
-          <w:rFonts w:ascii="Arial" w:eastAsia="Times New Roman" w:hAnsi="Arial" w:cs="Arial"/>
-          <w:sz w:val="27"/>
-          <w:szCs w:val="27"/>
-          <w:lang w:eastAsia="de-DE"/>
-        </w:rPr>
-        <w:t>formuliert</w:t>
-      </w:r>
-      <w:proofErr w:type="spellEnd"/>
-      <w:r>
-        <w:rPr>
-          <w:rFonts w:ascii="Arial" w:eastAsia="Times New Roman" w:hAnsi="Arial" w:cs="Arial"/>
-          <w:sz w:val="27"/>
-          <w:szCs w:val="27"/>
-          <w:lang w:eastAsia="de-DE"/>
-        </w:rPr>
-        <w:t xml:space="preserve"> (</w:t>
-      </w:r>
-      <w:proofErr w:type="spellStart"/>
-      <w:r>
-        <w:rPr>
-          <w:rFonts w:ascii="Arial" w:eastAsia="Times New Roman" w:hAnsi="Arial" w:cs="Arial"/>
-          <w:sz w:val="27"/>
-          <w:szCs w:val="27"/>
-          <w:lang w:eastAsia="de-DE"/>
-        </w:rPr>
-        <w:t>Schablone</w:t>
-      </w:r>
-      <w:proofErr w:type="spellEnd"/>
-      <w:r>
-        <w:rPr>
-          <w:rFonts w:ascii="Arial" w:eastAsia="Times New Roman" w:hAnsi="Arial" w:cs="Arial"/>
-          <w:sz w:val="27"/>
-          <w:szCs w:val="27"/>
-          <w:lang w:eastAsia="de-DE"/>
-        </w:rPr>
-        <w:t>),</w:t>
-      </w:r>
-      <w:r>
-        <w:rPr>
-          <w:rFonts w:ascii="Times New Roman" w:eastAsia="Times New Roman" w:hAnsi="Times New Roman" w:cs="Times New Roman"/>
-          <w:sz w:val="24"/>
-          <w:szCs w:val="24"/>
-          <w:lang w:eastAsia="de-DE"/>
-        </w:rPr>
-        <w:br/>
-      </w:r>
-      <w:proofErr w:type="spellStart"/>
-      <w:r>
-        <w:rPr>
-          <w:rFonts w:ascii="Arial" w:eastAsia="Times New Roman" w:hAnsi="Arial" w:cs="Arial"/>
-          <w:sz w:val="27"/>
-          <w:szCs w:val="27"/>
-          <w:lang w:eastAsia="de-DE"/>
-        </w:rPr>
-        <w:t>Skizzen</w:t>
-      </w:r>
-      <w:proofErr w:type="spellEnd"/>
-      <w:r>
-        <w:rPr>
-          <w:rFonts w:ascii="Arial" w:eastAsia="Times New Roman" w:hAnsi="Arial" w:cs="Arial"/>
-          <w:sz w:val="27"/>
-          <w:szCs w:val="27"/>
-          <w:lang w:eastAsia="de-DE"/>
-        </w:rPr>
-        <w:t xml:space="preserve"> der </w:t>
-      </w:r>
-      <w:proofErr w:type="spellStart"/>
-      <w:r>
-        <w:rPr>
-          <w:rFonts w:ascii="Arial" w:eastAsia="Times New Roman" w:hAnsi="Arial" w:cs="Arial"/>
-          <w:sz w:val="27"/>
-          <w:szCs w:val="27"/>
-          <w:lang w:eastAsia="de-DE"/>
-        </w:rPr>
-        <w:t>Oberfläche</w:t>
-      </w:r>
-      <w:proofErr w:type="spellEnd"/>
-      <w:r>
-        <w:rPr>
-          <w:rFonts w:ascii="Arial" w:eastAsia="Times New Roman" w:hAnsi="Arial" w:cs="Arial"/>
-          <w:sz w:val="27"/>
-          <w:szCs w:val="27"/>
-          <w:lang w:eastAsia="de-DE"/>
-        </w:rPr>
-        <w:t xml:space="preserve">, </w:t>
-      </w:r>
-      <w:proofErr w:type="spellStart"/>
-      <w:r>
-        <w:rPr>
-          <w:rFonts w:ascii="Arial" w:eastAsia="Times New Roman" w:hAnsi="Arial" w:cs="Arial"/>
-          <w:sz w:val="27"/>
-          <w:szCs w:val="27"/>
-          <w:lang w:eastAsia="de-DE"/>
-        </w:rPr>
-        <w:t>Prototypen</w:t>
-      </w:r>
-      <w:proofErr w:type="spellEnd"/>
-      <w:r>
-        <w:rPr>
-          <w:rFonts w:ascii="Arial" w:eastAsia="Times New Roman" w:hAnsi="Arial" w:cs="Arial"/>
-          <w:sz w:val="27"/>
-          <w:szCs w:val="27"/>
-          <w:lang w:eastAsia="de-DE"/>
-        </w:rPr>
-        <w:t xml:space="preserve">, Use Cases </w:t>
-      </w:r>
-      <w:proofErr w:type="spellStart"/>
-      <w:r>
-        <w:rPr>
-          <w:rFonts w:ascii="Arial" w:eastAsia="Times New Roman" w:hAnsi="Arial" w:cs="Arial"/>
-          <w:sz w:val="27"/>
-          <w:szCs w:val="27"/>
-          <w:lang w:eastAsia="de-DE"/>
-        </w:rPr>
-        <w:t>mit</w:t>
-      </w:r>
-      <w:proofErr w:type="spellEnd"/>
-      <w:r>
-        <w:rPr>
-          <w:rFonts w:ascii="Arial" w:eastAsia="Times New Roman" w:hAnsi="Arial" w:cs="Arial"/>
-          <w:sz w:val="27"/>
-          <w:szCs w:val="27"/>
-          <w:lang w:eastAsia="de-DE"/>
-        </w:rPr>
-        <w:t xml:space="preserve"> </w:t>
-      </w:r>
-      <w:proofErr w:type="spellStart"/>
-      <w:r>
-        <w:rPr>
-          <w:rFonts w:ascii="Arial" w:eastAsia="Times New Roman" w:hAnsi="Arial" w:cs="Arial"/>
-          <w:sz w:val="27"/>
-          <w:szCs w:val="27"/>
-          <w:lang w:eastAsia="de-DE"/>
-        </w:rPr>
-        <w:t>Ablaufdiagrammen</w:t>
-      </w:r>
-      <w:proofErr w:type="spellEnd"/>
-      <w:r>
-        <w:rPr>
-          <w:rFonts w:ascii="Arial" w:eastAsia="Times New Roman" w:hAnsi="Arial" w:cs="Arial"/>
-          <w:sz w:val="27"/>
-          <w:szCs w:val="27"/>
-          <w:lang w:eastAsia="de-DE"/>
-        </w:rPr>
-        <w:t>,</w:t>
-      </w:r>
-      <w:r>
-        <w:rPr>
-          <w:rFonts w:ascii="Times New Roman" w:eastAsia="Times New Roman" w:hAnsi="Times New Roman" w:cs="Times New Roman"/>
-          <w:sz w:val="24"/>
-          <w:szCs w:val="24"/>
-          <w:lang w:eastAsia="de-DE"/>
-        </w:rPr>
-        <w:br/>
-      </w:r>
-      <w:r>
-        <w:rPr>
-          <w:rFonts w:ascii="Arial" w:eastAsia="Times New Roman" w:hAnsi="Arial" w:cs="Arial"/>
-          <w:sz w:val="27"/>
-          <w:szCs w:val="27"/>
-          <w:lang w:eastAsia="de-DE"/>
+          <w:lang w:val="de-DE" w:eastAsia="de-DE"/>
         </w:rPr>
         <w:t>...</w:t>
       </w:r>
@@ -1354,7 +976,7 @@
       <w:pPr>
         <w:jc w:val="both"/>
         <w:rPr>
-          <w:lang w:eastAsia="de-DE"/>
+          <w:lang w:val="de-DE" w:eastAsia="de-DE"/>
         </w:rPr>
       </w:pPr>
     </w:p>
@@ -1382,17 +1004,15 @@
       <w:sdtContent>
         <w:p>
           <w:pPr>
-            <w:pStyle w:val="TOCHeading"/>
+            <w:pStyle w:val="Inhaltsverzeichnisberschrift"/>
           </w:pPr>
-          <w:proofErr w:type="spellStart"/>
           <w:r>
             <w:t>Inhalt</w:t>
           </w:r>
-          <w:proofErr w:type="spellEnd"/>
         </w:p>
         <w:p>
           <w:pPr>
-            <w:pStyle w:val="TOC1"/>
+            <w:pStyle w:val="Verzeichnis1"/>
             <w:tabs>
               <w:tab w:val="right" w:leader="dot" w:pos="9062"/>
             </w:tabs>
@@ -1470,7 +1090,7 @@
         </w:p>
         <w:p>
           <w:pPr>
-            <w:pStyle w:val="TOC1"/>
+            <w:pStyle w:val="Verzeichnis1"/>
             <w:tabs>
               <w:tab w:val="right" w:leader="dot" w:pos="9062"/>
             </w:tabs>
@@ -1541,7 +1161,7 @@
         </w:p>
         <w:p>
           <w:pPr>
-            <w:pStyle w:val="TOC1"/>
+            <w:pStyle w:val="Verzeichnis1"/>
             <w:tabs>
               <w:tab w:val="right" w:leader="dot" w:pos="9062"/>
             </w:tabs>
@@ -1612,7 +1232,7 @@
         </w:p>
         <w:p>
           <w:pPr>
-            <w:pStyle w:val="TOC2"/>
+            <w:pStyle w:val="Verzeichnis2"/>
             <w:tabs>
               <w:tab w:val="right" w:leader="dot" w:pos="9062"/>
             </w:tabs>
@@ -1682,7 +1302,7 @@
         </w:p>
         <w:p>
           <w:pPr>
-            <w:pStyle w:val="TOC2"/>
+            <w:pStyle w:val="Verzeichnis2"/>
             <w:tabs>
               <w:tab w:val="right" w:leader="dot" w:pos="9062"/>
             </w:tabs>
@@ -1752,7 +1372,7 @@
         </w:p>
         <w:p>
           <w:pPr>
-            <w:pStyle w:val="TOC1"/>
+            <w:pStyle w:val="Verzeichnis1"/>
             <w:tabs>
               <w:tab w:val="right" w:leader="dot" w:pos="9062"/>
             </w:tabs>
@@ -1821,7 +1441,7 @@
         </w:p>
         <w:p>
           <w:pPr>
-            <w:pStyle w:val="TOC2"/>
+            <w:pStyle w:val="Verzeichnis2"/>
             <w:tabs>
               <w:tab w:val="right" w:leader="dot" w:pos="9062"/>
             </w:tabs>
@@ -1890,7 +1510,7 @@
         </w:p>
         <w:p>
           <w:pPr>
-            <w:pStyle w:val="TOC2"/>
+            <w:pStyle w:val="Verzeichnis2"/>
             <w:tabs>
               <w:tab w:val="right" w:leader="dot" w:pos="9062"/>
             </w:tabs>
@@ -1959,7 +1579,7 @@
         </w:p>
         <w:p>
           <w:pPr>
-            <w:pStyle w:val="TOC2"/>
+            <w:pStyle w:val="Verzeichnis2"/>
             <w:tabs>
               <w:tab w:val="right" w:leader="dot" w:pos="9062"/>
             </w:tabs>
@@ -2028,7 +1648,7 @@
         </w:p>
         <w:p>
           <w:pPr>
-            <w:pStyle w:val="TOC2"/>
+            <w:pStyle w:val="Verzeichnis2"/>
             <w:tabs>
               <w:tab w:val="right" w:leader="dot" w:pos="9062"/>
             </w:tabs>
@@ -2097,7 +1717,7 @@
         </w:p>
         <w:p>
           <w:pPr>
-            <w:pStyle w:val="TOC1"/>
+            <w:pStyle w:val="Verzeichnis1"/>
             <w:tabs>
               <w:tab w:val="right" w:leader="dot" w:pos="9062"/>
             </w:tabs>
@@ -2166,7 +1786,7 @@
         </w:p>
         <w:p>
           <w:pPr>
-            <w:pStyle w:val="TOC1"/>
+            <w:pStyle w:val="Verzeichnis1"/>
             <w:tabs>
               <w:tab w:val="right" w:leader="dot" w:pos="9062"/>
             </w:tabs>
@@ -2235,7 +1855,7 @@
         </w:p>
         <w:p>
           <w:pPr>
-            <w:pStyle w:val="TOC1"/>
+            <w:pStyle w:val="Verzeichnis1"/>
             <w:tabs>
               <w:tab w:val="right" w:leader="dot" w:pos="9062"/>
             </w:tabs>
@@ -2468,10 +2088,11 @@
     </w:p>
     <w:p>
       <w:pPr>
-        <w:pStyle w:val="Heading1"/>
+        <w:pStyle w:val="berschrift1"/>
       </w:pPr>
       <w:bookmarkStart w:id="0" w:name="_Toc118639590"/>
       <w:r>
+        <w:lastRenderedPageBreak/>
         <w:t>Purpose</w:t>
       </w:r>
       <w:bookmarkEnd w:id="0"/>
@@ -2568,7 +2189,7 @@
     </w:p>
     <w:p>
       <w:pPr>
-        <w:pStyle w:val="Heading1"/>
+        <w:pStyle w:val="berschrift1"/>
         <w:rPr>
           <w:rFonts w:eastAsia="Times New Roman" w:cstheme="majorHAnsi"/>
           <w:sz w:val="22"/>
@@ -2595,7 +2216,6 @@
           <w:lang w:eastAsia="de-DE"/>
         </w:rPr>
       </w:pPr>
-      <w:proofErr w:type="spellStart"/>
       <w:r>
         <w:rPr>
           <w:rFonts w:ascii="Calibri" w:eastAsia="Times New Roman" w:hAnsi="Calibri" w:cs="Calibri"/>
@@ -2603,7 +2223,6 @@
         </w:rPr>
         <w:t>tbd</w:t>
       </w:r>
-      <w:proofErr w:type="spellEnd"/>
     </w:p>
     <w:p>
       <w:pPr>
@@ -2617,7 +2236,7 @@
     </w:p>
     <w:p>
       <w:pPr>
-        <w:pStyle w:val="Heading1"/>
+        <w:pStyle w:val="berschrift1"/>
         <w:rPr>
           <w:rFonts w:eastAsia="Times New Roman" w:cstheme="majorHAnsi"/>
           <w:lang w:eastAsia="de-DE"/>
@@ -2639,18 +2258,16 @@
           <w:lang w:eastAsia="de-DE"/>
         </w:rPr>
       </w:pPr>
-      <w:proofErr w:type="spellStart"/>
       <w:r>
         <w:rPr>
           <w:lang w:eastAsia="de-DE"/>
         </w:rPr>
         <w:t>tbd</w:t>
       </w:r>
-      <w:proofErr w:type="spellEnd"/>
-    </w:p>
-    <w:p>
-      <w:pPr>
-        <w:pStyle w:val="Heading2"/>
+    </w:p>
+    <w:p>
+      <w:pPr>
+        <w:pStyle w:val="berschrift2"/>
         <w:rPr>
           <w:lang w:eastAsia="de-DE"/>
         </w:rPr>
@@ -2672,7 +2289,7 @@
     </w:p>
     <w:tbl>
       <w:tblPr>
-        <w:tblStyle w:val="TableGrid"/>
+        <w:tblStyle w:val="Tabellenraster"/>
         <w:tblW w:w="0" w:type="auto"/>
         <w:tblLook w:val="04A0" w:firstRow="1" w:lastRow="0" w:firstColumn="1" w:lastColumn="0" w:noHBand="0" w:noVBand="1"/>
       </w:tblPr>
@@ -2903,7 +2520,7 @@
     </w:p>
     <w:p>
       <w:pPr>
-        <w:pStyle w:val="Heading2"/>
+        <w:pStyle w:val="berschrift2"/>
         <w:rPr>
           <w:lang w:eastAsia="de-DE"/>
         </w:rPr>
@@ -2919,7 +2536,7 @@
     </w:p>
     <w:tbl>
       <w:tblPr>
-        <w:tblStyle w:val="TableGrid"/>
+        <w:tblStyle w:val="Tabellenraster"/>
         <w:tblW w:w="0" w:type="auto"/>
         <w:tblLook w:val="04A0" w:firstRow="1" w:lastRow="0" w:firstColumn="1" w:lastColumn="0" w:noHBand="0" w:noVBand="1"/>
       </w:tblPr>
@@ -3008,7 +2625,7 @@
     </w:p>
     <w:p>
       <w:pPr>
-        <w:pStyle w:val="Heading1"/>
+        <w:pStyle w:val="berschrift1"/>
       </w:pPr>
       <w:bookmarkStart w:id="5" w:name="_Toc118639595"/>
       <w:r>
@@ -3036,7 +2653,7 @@
     <w:p/>
     <w:p>
       <w:pPr>
-        <w:pStyle w:val="Heading2"/>
+        <w:pStyle w:val="berschrift2"/>
       </w:pPr>
       <w:bookmarkStart w:id="6" w:name="_Toc118639596"/>
       <w:r>
@@ -3081,7 +2698,7 @@
     </w:p>
     <w:tbl>
       <w:tblPr>
-        <w:tblStyle w:val="TableGrid"/>
+        <w:tblStyle w:val="Tabellenraster"/>
         <w:tblW w:w="0" w:type="auto"/>
         <w:tblLook w:val="04A0" w:firstRow="1" w:lastRow="0" w:firstColumn="1" w:lastColumn="0" w:noHBand="0" w:noVBand="1"/>
       </w:tblPr>
@@ -3143,18 +2760,13 @@
     <w:p/>
     <w:p>
       <w:pPr>
-        <w:pStyle w:val="Heading2"/>
+        <w:pStyle w:val="berschrift2"/>
       </w:pPr>
       <w:bookmarkStart w:id="7" w:name="_Toc118639597"/>
       <w:r>
-        <w:t xml:space="preserve">The search </w:t>
-      </w:r>
-      <w:proofErr w:type="gramStart"/>
-      <w:r>
-        <w:t>function</w:t>
+        <w:t>The search function</w:t>
       </w:r>
       <w:bookmarkEnd w:id="7"/>
-      <w:proofErr w:type="gramEnd"/>
     </w:p>
     <w:p>
       <w:r>
@@ -3172,7 +2784,7 @@
     </w:p>
     <w:tbl>
       <w:tblPr>
-        <w:tblStyle w:val="TableGrid"/>
+        <w:tblStyle w:val="Tabellenraster"/>
         <w:tblW w:w="0" w:type="auto"/>
         <w:tblLook w:val="04A0" w:firstRow="1" w:lastRow="0" w:firstColumn="1" w:lastColumn="0" w:noHBand="0" w:noVBand="1"/>
       </w:tblPr>
@@ -3237,10 +2849,11 @@
     <w:p/>
     <w:p>
       <w:pPr>
-        <w:pStyle w:val="Heading2"/>
+        <w:pStyle w:val="berschrift2"/>
       </w:pPr>
       <w:bookmarkStart w:id="8" w:name="_Toc118639598"/>
       <w:r>
+        <w:lastRenderedPageBreak/>
         <w:t>Products Detail View</w:t>
       </w:r>
       <w:bookmarkEnd w:id="8"/>
@@ -3255,7 +2868,7 @@
     </w:p>
     <w:tbl>
       <w:tblPr>
-        <w:tblStyle w:val="TableGrid"/>
+        <w:tblStyle w:val="Tabellenraster"/>
         <w:tblW w:w="0" w:type="auto"/>
         <w:tblLook w:val="04A0" w:firstRow="1" w:lastRow="0" w:firstColumn="1" w:lastColumn="0" w:noHBand="0" w:noVBand="1"/>
       </w:tblPr>
@@ -3323,7 +2936,7 @@
     <w:p/>
     <w:p>
       <w:pPr>
-        <w:pStyle w:val="Heading2"/>
+        <w:pStyle w:val="berschrift2"/>
       </w:pPr>
       <w:bookmarkStart w:id="9" w:name="_Toc118639599"/>
       <w:r>
@@ -3341,7 +2954,7 @@
     </w:p>
     <w:tbl>
       <w:tblPr>
-        <w:tblStyle w:val="TableGrid"/>
+        <w:tblStyle w:val="Tabellenraster"/>
         <w:tblW w:w="0" w:type="auto"/>
         <w:tblLook w:val="04A0" w:firstRow="1" w:lastRow="0" w:firstColumn="1" w:lastColumn="0" w:noHBand="0" w:noVBand="1"/>
       </w:tblPr>
@@ -3397,7 +3010,7 @@
     <w:p/>
     <w:p>
       <w:pPr>
-        <w:pStyle w:val="Heading1"/>
+        <w:pStyle w:val="berschrift1"/>
       </w:pPr>
       <w:bookmarkStart w:id="10" w:name="_Toc118639600"/>
       <w:r>
@@ -3415,15 +3028,13 @@
       <w:bookmarkEnd w:id="10"/>
     </w:p>
     <w:p>
-      <w:proofErr w:type="spellStart"/>
       <w:r>
         <w:t>tbd</w:t>
       </w:r>
-      <w:proofErr w:type="spellEnd"/>
-    </w:p>
-    <w:p>
-      <w:pPr>
-        <w:pStyle w:val="Heading1"/>
+    </w:p>
+    <w:p>
+      <w:pPr>
+        <w:pStyle w:val="berschrift1"/>
       </w:pPr>
       <w:bookmarkStart w:id="11" w:name="_Toc118639602"/>
       <w:r>
@@ -3432,20 +3043,18 @@
       <w:bookmarkEnd w:id="11"/>
     </w:p>
     <w:p>
-      <w:proofErr w:type="spellStart"/>
       <w:r>
         <w:t>T</w:t>
       </w:r>
       <w:r>
         <w:t>bd</w:t>
       </w:r>
-      <w:proofErr w:type="spellEnd"/>
     </w:p>
     <w:p/>
     <w:p/>
     <w:p>
       <w:pPr>
-        <w:pStyle w:val="Heading1"/>
+        <w:pStyle w:val="berschrift1"/>
       </w:pPr>
       <w:r>
         <w:t>TBD.</w:t>
@@ -3507,7 +3116,7 @@
     <w:sdtContent>
       <w:p>
         <w:pPr>
-          <w:pStyle w:val="Footer"/>
+          <w:pStyle w:val="Fuzeile"/>
           <w:jc w:val="right"/>
         </w:pPr>
         <w:r>
@@ -3530,7 +3139,7 @@
   </w:sdt>
   <w:p>
     <w:pPr>
-      <w:pStyle w:val="Footer"/>
+      <w:pStyle w:val="Fuzeile"/>
     </w:pPr>
   </w:p>
 </w:ftr>
@@ -4060,18 +3669,18 @@
     <w:lsdException w:name="Unresolved Mention" w:semiHidden="1" w:unhideWhenUsed="1"/>
     <w:lsdException w:name="Smart Link" w:semiHidden="1" w:unhideWhenUsed="1"/>
   </w:latentStyles>
-  <w:style w:type="paragraph" w:default="1" w:styleId="Normal">
+  <w:style w:type="paragraph" w:default="1" w:styleId="Standard">
     <w:name w:val="Normal"/>
     <w:qFormat/>
     <w:rPr>
       <w:lang w:val="en-US"/>
     </w:rPr>
   </w:style>
-  <w:style w:type="paragraph" w:styleId="Heading1">
+  <w:style w:type="paragraph" w:styleId="berschrift1">
     <w:name w:val="heading 1"/>
-    <w:basedOn w:val="Normal"/>
-    <w:next w:val="Normal"/>
-    <w:link w:val="Heading1Char"/>
+    <w:basedOn w:val="Standard"/>
+    <w:next w:val="Standard"/>
+    <w:link w:val="berschrift1Zchn"/>
     <w:uiPriority w:val="9"/>
     <w:qFormat/>
     <w:rsid w:val="00FD5ED6"/>
@@ -4088,11 +3697,11 @@
       <w:szCs w:val="32"/>
     </w:rPr>
   </w:style>
-  <w:style w:type="paragraph" w:styleId="Heading2">
+  <w:style w:type="paragraph" w:styleId="berschrift2">
     <w:name w:val="heading 2"/>
-    <w:basedOn w:val="Normal"/>
-    <w:next w:val="Normal"/>
-    <w:link w:val="Heading2Char"/>
+    <w:basedOn w:val="Standard"/>
+    <w:next w:val="Standard"/>
+    <w:link w:val="berschrift2Zchn"/>
     <w:uiPriority w:val="9"/>
     <w:unhideWhenUsed/>
     <w:qFormat/>
@@ -4110,13 +3719,13 @@
       <w:szCs w:val="26"/>
     </w:rPr>
   </w:style>
-  <w:style w:type="character" w:default="1" w:styleId="DefaultParagraphFont">
+  <w:style w:type="character" w:default="1" w:styleId="Absatz-Standardschriftart">
     <w:name w:val="Default Paragraph Font"/>
     <w:uiPriority w:val="1"/>
     <w:semiHidden/>
     <w:unhideWhenUsed/>
   </w:style>
-  <w:style w:type="table" w:default="1" w:styleId="TableNormal">
+  <w:style w:type="table" w:default="1" w:styleId="NormaleTabelle">
     <w:name w:val="Normal Table"/>
     <w:uiPriority w:val="99"/>
     <w:semiHidden/>
@@ -4131,7 +3740,7 @@
       </w:tblCellMar>
     </w:tblPr>
   </w:style>
-  <w:style w:type="numbering" w:default="1" w:styleId="NoList">
+  <w:style w:type="numbering" w:default="1" w:styleId="KeineListe">
     <w:name w:val="No List"/>
     <w:uiPriority w:val="99"/>
     <w:semiHidden/>
@@ -4139,12 +3748,12 @@
   </w:style>
   <w:style w:type="character" w:customStyle="1" w:styleId="markedcontent">
     <w:name w:val="markedcontent"/>
-    <w:basedOn w:val="DefaultParagraphFont"/>
+    <w:basedOn w:val="Absatz-Standardschriftart"/>
     <w:rsid w:val="001D7805"/>
   </w:style>
-  <w:style w:type="table" w:styleId="TableGrid">
+  <w:style w:type="table" w:styleId="Tabellenraster">
     <w:name w:val="Table Grid"/>
-    <w:basedOn w:val="TableNormal"/>
+    <w:basedOn w:val="NormaleTabelle"/>
     <w:uiPriority w:val="39"/>
     <w:rsid w:val="009D6629"/>
     <w:pPr>
@@ -4161,10 +3770,10 @@
       </w:tblBorders>
     </w:tblPr>
   </w:style>
-  <w:style w:type="paragraph" w:styleId="Header">
+  <w:style w:type="paragraph" w:styleId="Kopfzeile">
     <w:name w:val="header"/>
-    <w:basedOn w:val="Normal"/>
-    <w:link w:val="HeaderChar"/>
+    <w:basedOn w:val="Standard"/>
+    <w:link w:val="KopfzeileZchn"/>
     <w:uiPriority w:val="99"/>
     <w:unhideWhenUsed/>
     <w:rsid w:val="004631D5"/>
@@ -4176,17 +3785,17 @@
       <w:spacing w:after="0" w:line="240" w:lineRule="auto"/>
     </w:pPr>
   </w:style>
-  <w:style w:type="character" w:customStyle="1" w:styleId="HeaderChar">
-    <w:name w:val="Header Char"/>
-    <w:basedOn w:val="DefaultParagraphFont"/>
-    <w:link w:val="Header"/>
+  <w:style w:type="character" w:customStyle="1" w:styleId="KopfzeileZchn">
+    <w:name w:val="Kopfzeile Zchn"/>
+    <w:basedOn w:val="Absatz-Standardschriftart"/>
+    <w:link w:val="Kopfzeile"/>
     <w:uiPriority w:val="99"/>
     <w:rsid w:val="004631D5"/>
   </w:style>
-  <w:style w:type="paragraph" w:styleId="Footer">
+  <w:style w:type="paragraph" w:styleId="Fuzeile">
     <w:name w:val="footer"/>
-    <w:basedOn w:val="Normal"/>
-    <w:link w:val="FooterChar"/>
+    <w:basedOn w:val="Standard"/>
+    <w:link w:val="FuzeileZchn"/>
     <w:uiPriority w:val="99"/>
     <w:unhideWhenUsed/>
     <w:rsid w:val="004631D5"/>
@@ -4198,17 +3807,17 @@
       <w:spacing w:after="0" w:line="240" w:lineRule="auto"/>
     </w:pPr>
   </w:style>
-  <w:style w:type="character" w:customStyle="1" w:styleId="FooterChar">
-    <w:name w:val="Footer Char"/>
-    <w:basedOn w:val="DefaultParagraphFont"/>
-    <w:link w:val="Footer"/>
+  <w:style w:type="character" w:customStyle="1" w:styleId="FuzeileZchn">
+    <w:name w:val="Fußzeile Zchn"/>
+    <w:basedOn w:val="Absatz-Standardschriftart"/>
+    <w:link w:val="Fuzeile"/>
     <w:uiPriority w:val="99"/>
     <w:rsid w:val="004631D5"/>
   </w:style>
-  <w:style w:type="character" w:customStyle="1" w:styleId="Heading1Char">
-    <w:name w:val="Heading 1 Char"/>
-    <w:basedOn w:val="DefaultParagraphFont"/>
-    <w:link w:val="Heading1"/>
+  <w:style w:type="character" w:customStyle="1" w:styleId="berschrift1Zchn">
+    <w:name w:val="Überschrift 1 Zchn"/>
+    <w:basedOn w:val="Absatz-Standardschriftart"/>
+    <w:link w:val="berschrift1"/>
     <w:uiPriority w:val="9"/>
     <w:rsid w:val="00FD5ED6"/>
     <w:rPr>
@@ -4218,10 +3827,10 @@
       <w:szCs w:val="32"/>
     </w:rPr>
   </w:style>
-  <w:style w:type="paragraph" w:styleId="TOCHeading">
+  <w:style w:type="paragraph" w:styleId="Inhaltsverzeichnisberschrift">
     <w:name w:val="TOC Heading"/>
-    <w:basedOn w:val="Heading1"/>
-    <w:next w:val="Normal"/>
+    <w:basedOn w:val="berschrift1"/>
+    <w:next w:val="Standard"/>
     <w:uiPriority w:val="39"/>
     <w:unhideWhenUsed/>
     <w:qFormat/>
@@ -4233,9 +3842,9 @@
       <w:lang w:eastAsia="de-DE"/>
     </w:rPr>
   </w:style>
-  <w:style w:type="paragraph" w:styleId="ListParagraph">
+  <w:style w:type="paragraph" w:styleId="Listenabsatz">
     <w:name w:val="List Paragraph"/>
-    <w:basedOn w:val="Normal"/>
+    <w:basedOn w:val="Standard"/>
     <w:uiPriority w:val="34"/>
     <w:qFormat/>
     <w:rsid w:val="00FD5ED6"/>
@@ -4244,10 +3853,10 @@
       <w:contextualSpacing/>
     </w:pPr>
   </w:style>
-  <w:style w:type="paragraph" w:styleId="TOC1">
+  <w:style w:type="paragraph" w:styleId="Verzeichnis1">
     <w:name w:val="toc 1"/>
-    <w:basedOn w:val="Normal"/>
-    <w:next w:val="Normal"/>
+    <w:basedOn w:val="Standard"/>
+    <w:next w:val="Standard"/>
     <w:autoRedefine/>
     <w:uiPriority w:val="39"/>
     <w:unhideWhenUsed/>
@@ -4258,7 +3867,7 @@
   </w:style>
   <w:style w:type="character" w:styleId="Hyperlink">
     <w:name w:val="Hyperlink"/>
-    <w:basedOn w:val="DefaultParagraphFont"/>
+    <w:basedOn w:val="Absatz-Standardschriftart"/>
     <w:uiPriority w:val="99"/>
     <w:unhideWhenUsed/>
     <w:rsid w:val="00B86847"/>
@@ -4267,10 +3876,10 @@
       <w:u w:val="single"/>
     </w:rPr>
   </w:style>
-  <w:style w:type="character" w:customStyle="1" w:styleId="Heading2Char">
-    <w:name w:val="Heading 2 Char"/>
-    <w:basedOn w:val="DefaultParagraphFont"/>
-    <w:link w:val="Heading2"/>
+  <w:style w:type="character" w:customStyle="1" w:styleId="berschrift2Zchn">
+    <w:name w:val="Überschrift 2 Zchn"/>
+    <w:basedOn w:val="Absatz-Standardschriftart"/>
+    <w:link w:val="berschrift2"/>
     <w:uiPriority w:val="9"/>
     <w:rsid w:val="003A6D85"/>
     <w:rPr>
@@ -4280,10 +3889,10 @@
       <w:szCs w:val="26"/>
     </w:rPr>
   </w:style>
-  <w:style w:type="paragraph" w:styleId="TOC2">
+  <w:style w:type="paragraph" w:styleId="Verzeichnis2">
     <w:name w:val="toc 2"/>
-    <w:basedOn w:val="Normal"/>
-    <w:next w:val="Normal"/>
+    <w:basedOn w:val="Standard"/>
+    <w:next w:val="Standard"/>
     <w:autoRedefine/>
     <w:uiPriority w:val="39"/>
     <w:unhideWhenUsed/>
@@ -4592,6 +4201,25 @@
 </file>
 
 <file path=customXml/item1.xml><?xml version="1.0" encoding="utf-8"?>
+<b:Sources xmlns:b="http://schemas.openxmlformats.org/officeDocument/2006/bibliography" xmlns="http://schemas.openxmlformats.org/officeDocument/2006/bibliography" SelectedStyle="\APASixthEditionOfficeOnline.xsl" StyleName="APA" Version="6"/>
+</file>
+
+<file path=customXml/item2.xml><?xml version="1.0" encoding="utf-8"?>
+<p:properties xmlns:p="http://schemas.microsoft.com/office/2006/metadata/properties" xmlns:xsi="http://www.w3.org/2001/XMLSchema-instance" xmlns:pc="http://schemas.microsoft.com/office/infopath/2007/PartnerControls">
+  <documentManagement/>
+</p:properties>
+</file>
+
+<file path=customXml/item3.xml><?xml version="1.0" encoding="utf-8"?>
+<?mso-contentType ?>
+<FormTemplates xmlns="http://schemas.microsoft.com/sharepoint/v3/contenttype/forms">
+  <Display>DocumentLibraryForm</Display>
+  <Edit>DocumentLibraryForm</Edit>
+  <New>DocumentLibraryForm</New>
+</FormTemplates>
+</file>
+
+<file path=customXml/item4.xml><?xml version="1.0" encoding="utf-8"?>
 <ct:contentTypeSchema xmlns:ct="http://schemas.microsoft.com/office/2006/metadata/contentType" xmlns:ma="http://schemas.microsoft.com/office/2006/metadata/properties/metaAttributes" ct:_="" ma:_="" ma:contentTypeName="Dokument" ma:contentTypeID="0x010100EF76924D3740DF4A82858773E6EEC490" ma:contentTypeVersion="2" ma:contentTypeDescription="Ein neues Dokument erstellen." ma:contentTypeScope="" ma:versionID="39f79c948ef6ef4ddadcb112225f31b6">
   <xsd:schema xmlns:xsd="http://www.w3.org/2001/XMLSchema" xmlns:xs="http://www.w3.org/2001/XMLSchema" xmlns:p="http://schemas.microsoft.com/office/2006/metadata/properties" xmlns:ns2="fef6dba0-929f-4871-a0ef-ae1d0575ab12" targetNamespace="http://schemas.microsoft.com/office/2006/metadata/properties" ma:root="true" ma:fieldsID="e29cffd099752e4c753b7622558555aa" ns2:_="">
     <xsd:import namespace="fef6dba0-929f-4871-a0ef-ae1d0575ab12"/>
@@ -4723,26 +4351,32 @@
 </ct:contentTypeSchema>
 </file>
 
-<file path=customXml/item2.xml><?xml version="1.0" encoding="utf-8"?>
-<?mso-contentType ?>
-<FormTemplates xmlns="http://schemas.microsoft.com/sharepoint/v3/contenttype/forms">
-  <Display>DocumentLibraryForm</Display>
-  <Edit>DocumentLibraryForm</Edit>
-  <New>DocumentLibraryForm</New>
-</FormTemplates>
+<file path=customXml/itemProps1.xml><?xml version="1.0" encoding="utf-8"?>
+<ds:datastoreItem xmlns:ds="http://schemas.openxmlformats.org/officeDocument/2006/customXml" ds:itemID="{063703F4-3A92-4DC1-AA25-F4CDCEAA610C}">
+  <ds:schemaRefs>
+    <ds:schemaRef ds:uri="http://schemas.openxmlformats.org/officeDocument/2006/bibliography"/>
+  </ds:schemaRefs>
+</ds:datastoreItem>
 </file>
 
-<file path=customXml/item3.xml><?xml version="1.0" encoding="utf-8"?>
-<p:properties xmlns:p="http://schemas.microsoft.com/office/2006/metadata/properties" xmlns:xsi="http://www.w3.org/2001/XMLSchema-instance" xmlns:pc="http://schemas.microsoft.com/office/infopath/2007/PartnerControls">
-  <documentManagement/>
-</p:properties>
+<file path=customXml/itemProps2.xml><?xml version="1.0" encoding="utf-8"?>
+<ds:datastoreItem xmlns:ds="http://schemas.openxmlformats.org/officeDocument/2006/customXml" ds:itemID="{BD3FE6CC-7E94-4E9A-BBA3-67E52D56D572}">
+  <ds:schemaRefs>
+    <ds:schemaRef ds:uri="http://schemas.microsoft.com/office/2006/metadata/properties"/>
+    <ds:schemaRef ds:uri="http://schemas.microsoft.com/office/infopath/2007/PartnerControls"/>
+  </ds:schemaRefs>
+</ds:datastoreItem>
 </file>
 
-<file path=customXml/item4.xml><?xml version="1.0" encoding="utf-8"?>
-<b:Sources xmlns:b="http://schemas.openxmlformats.org/officeDocument/2006/bibliography" xmlns="http://schemas.openxmlformats.org/officeDocument/2006/bibliography" SelectedStyle="\APASixthEditionOfficeOnline.xsl" StyleName="APA" Version="6"/>
+<file path=customXml/itemProps3.xml><?xml version="1.0" encoding="utf-8"?>
+<ds:datastoreItem xmlns:ds="http://schemas.openxmlformats.org/officeDocument/2006/customXml" ds:itemID="{40FD562F-C1FA-4AD8-8433-8D9DB08F7E08}">
+  <ds:schemaRefs>
+    <ds:schemaRef ds:uri="http://schemas.microsoft.com/sharepoint/v3/contenttype/forms"/>
+  </ds:schemaRefs>
+</ds:datastoreItem>
 </file>
 
-<file path=customXml/itemProps1.xml><?xml version="1.0" encoding="utf-8"?>
+<file path=customXml/itemProps4.xml><?xml version="1.0" encoding="utf-8"?>
 <ds:datastoreItem xmlns:ds="http://schemas.openxmlformats.org/officeDocument/2006/customXml" ds:itemID="{8C799D08-5D09-4084-B2F1-C4B2167EA16A}">
   <ds:schemaRefs>
     <ds:schemaRef ds:uri="http://schemas.microsoft.com/office/2006/metadata/contentType"/>
@@ -4758,36 +4392,4 @@
     <ds:schemaRef ds:uri="http://schemas.microsoft.com/internal/obd"/>
   </ds:schemaRefs>
 </ds:datastoreItem>
-</file>
-
-<file path=customXml/itemProps2.xml><?xml version="1.0" encoding="utf-8"?>
-<ds:datastoreItem xmlns:ds="http://schemas.openxmlformats.org/officeDocument/2006/customXml" ds:itemID="{40FD562F-C1FA-4AD8-8433-8D9DB08F7E08}">
-  <ds:schemaRefs>
-    <ds:schemaRef ds:uri="http://schemas.microsoft.com/sharepoint/v3/contenttype/forms"/>
-  </ds:schemaRefs>
-</ds:datastoreItem>
-</file>
-
-<file path=customXml/itemProps3.xml><?xml version="1.0" encoding="utf-8"?>
-<ds:datastoreItem xmlns:ds="http://schemas.openxmlformats.org/officeDocument/2006/customXml" ds:itemID="{BD3FE6CC-7E94-4E9A-BBA3-67E52D56D572}">
-  <ds:schemaRefs>
-    <ds:schemaRef ds:uri="http://purl.org/dc/elements/1.1/"/>
-    <ds:schemaRef ds:uri="http://schemas.microsoft.com/office/infopath/2007/PartnerControls"/>
-    <ds:schemaRef ds:uri="fef6dba0-929f-4871-a0ef-ae1d0575ab12"/>
-    <ds:schemaRef ds:uri="http://www.w3.org/XML/1998/namespace"/>
-    <ds:schemaRef ds:uri="http://purl.org/dc/terms/"/>
-    <ds:schemaRef ds:uri="http://schemas.microsoft.com/office/2006/documentManagement/types"/>
-    <ds:schemaRef ds:uri="http://schemas.openxmlformats.org/package/2006/metadata/core-properties"/>
-    <ds:schemaRef ds:uri="http://schemas.microsoft.com/office/2006/metadata/properties"/>
-    <ds:schemaRef ds:uri="http://purl.org/dc/dcmitype/"/>
-  </ds:schemaRefs>
-</ds:datastoreItem>
-</file>
-
-<file path=customXml/itemProps4.xml><?xml version="1.0" encoding="utf-8"?>
-<ds:datastoreItem xmlns:ds="http://schemas.openxmlformats.org/officeDocument/2006/customXml" ds:itemID="{063703F4-3A92-4DC1-AA25-F4CDCEAA610C}">
-  <ds:schemaRefs>
-    <ds:schemaRef ds:uri="http://schemas.openxmlformats.org/officeDocument/2006/bibliography"/>
-  </ds:schemaRefs>
-</ds:datastoreItem>
 </file>
</xml_diff>